<commit_message>
Update Missing Features (27.06.2019).docx
</commit_message>
<xml_diff>
--- a/documentation/Missing Features (27.06.2019).docx
+++ b/documentation/Missing Features (27.06.2019).docx
@@ -13,26 +13,16 @@
     <w:p>
       <w:pPr>
         <w:pStyle w:val="ListBullet"/>
-      </w:pPr>
-      <w:r>
-        <w:t>Search Function (All Users)</w:t>
-      </w:r>
-    </w:p>
-    <w:p>
-      <w:pPr>
-        <w:pStyle w:val="ListBullet"/>
         <w:rPr>
           <w:b/>
           <w:u w:val="single"/>
         </w:rPr>
       </w:pPr>
       <w:r>
-        <w:rPr>
-          <w:b/>
-          <w:u w:val="single"/>
-        </w:rPr>
-        <w:t>Delete Function (All Users)</w:t>
+        <w:t>Search Function (All Users)</w:t>
       </w:r>
+      <w:bookmarkStart w:id="0" w:name="_GoBack"/>
+      <w:bookmarkEnd w:id="0"/>
     </w:p>
     <w:p>
       <w:pPr>
@@ -99,8 +89,6 @@
       <w:r>
         <w:t>Bookmark Thumbnail</w:t>
       </w:r>
-      <w:bookmarkStart w:id="0" w:name="_GoBack"/>
-      <w:bookmarkEnd w:id="0"/>
     </w:p>
     <w:sectPr>
       <w:pgSz w:w="11906" w:h="16838"/>

</xml_diff>

<commit_message>
Removed an unnecessary line of code
</commit_message>
<xml_diff>
--- a/documentation/Missing Features (27.06.2019).docx
+++ b/documentation/Missing Features (27.06.2019).docx
@@ -13,26 +13,16 @@
     <w:p>
       <w:pPr>
         <w:pStyle w:val="ListBullet"/>
-      </w:pPr>
-      <w:r>
-        <w:t>Search Function (All Users)</w:t>
-      </w:r>
-    </w:p>
-    <w:p>
-      <w:pPr>
-        <w:pStyle w:val="ListBullet"/>
         <w:rPr>
           <w:b/>
           <w:u w:val="single"/>
         </w:rPr>
       </w:pPr>
       <w:r>
-        <w:rPr>
-          <w:b/>
-          <w:u w:val="single"/>
-        </w:rPr>
-        <w:t>Delete Function (All Users)</w:t>
+        <w:t>Search Function (All Users)</w:t>
       </w:r>
+      <w:bookmarkStart w:id="0" w:name="_GoBack"/>
+      <w:bookmarkEnd w:id="0"/>
     </w:p>
     <w:p>
       <w:pPr>
@@ -99,8 +89,6 @@
       <w:r>
         <w:t>Bookmark Thumbnail</w:t>
       </w:r>
-      <w:bookmarkStart w:id="0" w:name="_GoBack"/>
-      <w:bookmarkEnd w:id="0"/>
     </w:p>
     <w:sectPr>
       <w:pgSz w:w="11906" w:h="16838"/>

</xml_diff>

<commit_message>
Working Profile System. Updated front page
Created a working profile system and updated the front page with better information about what a user is able to do with the system. Also removed unnecessary tables from the database structure.
</commit_message>
<xml_diff>
--- a/documentation/Missing Features (27.06.2019).docx
+++ b/documentation/Missing Features (27.06.2019).docx
@@ -9,20 +9,6 @@
       <w:r>
         <w:t>Email Verification!</w:t>
       </w:r>
-    </w:p>
-    <w:p>
-      <w:pPr>
-        <w:pStyle w:val="ListBullet"/>
-        <w:rPr>
-          <w:b/>
-          <w:u w:val="single"/>
-        </w:rPr>
-      </w:pPr>
-      <w:r>
-        <w:t>Search Function (All Users)</w:t>
-      </w:r>
-      <w:bookmarkStart w:id="0" w:name="_GoBack"/>
-      <w:bookmarkEnd w:id="0"/>
     </w:p>
     <w:p>
       <w:pPr>
@@ -63,15 +49,53 @@
         <w:pStyle w:val="ListBullet"/>
       </w:pPr>
       <w:r>
+        <w:t>User Administrator Account</w:t>
+      </w:r>
+    </w:p>
+    <w:p>
+      <w:pPr>
+        <w:pStyle w:val="ListBullet"/>
+        <w:numPr>
+          <w:ilvl w:val="0"/>
+          <w:numId w:val="0"/>
+        </w:numPr>
+        <w:ind w:left="360"/>
+      </w:pPr>
+    </w:p>
+    <w:p>
+      <w:pPr>
+        <w:pStyle w:val="ListBullet"/>
+        <w:numPr>
+          <w:ilvl w:val="0"/>
+          <w:numId w:val="0"/>
+        </w:numPr>
+        <w:ind w:left="360"/>
+      </w:pPr>
+    </w:p>
+    <w:p>
+      <w:pPr>
+        <w:pStyle w:val="ListBullet"/>
+        <w:rPr>
+          <w:b/>
+          <w:u w:val="single"/>
+        </w:rPr>
+      </w:pPr>
+      <w:r>
+        <w:t>Search Function (All Users)</w:t>
+      </w:r>
+      <w:r>
+        <w:t xml:space="preserve"> (S)</w:t>
+      </w:r>
+    </w:p>
+    <w:p>
+      <w:pPr>
+        <w:pStyle w:val="ListBullet"/>
+      </w:pPr>
+      <w:r>
         <w:t>User Browsing/Reading (All Users)</w:t>
       </w:r>
-    </w:p>
-    <w:p>
-      <w:pPr>
-        <w:pStyle w:val="ListBullet"/>
-      </w:pPr>
-      <w:r>
-        <w:t>User Administrator Account</w:t>
+      <w:r>
+        <w:t xml:space="preserve"> (C)</w:t>
       </w:r>
     </w:p>
     <w:p>
@@ -81,6 +105,9 @@
       <w:r>
         <w:t>API Features</w:t>
       </w:r>
+      <w:r>
+        <w:t xml:space="preserve"> (S)</w:t>
+      </w:r>
     </w:p>
     <w:p>
       <w:pPr>
@@ -89,6 +116,11 @@
       <w:r>
         <w:t>Bookmark Thumbnail</w:t>
       </w:r>
+      <w:r>
+        <w:t xml:space="preserve"> (C)</w:t>
+      </w:r>
+      <w:bookmarkStart w:id="0" w:name="_GoBack"/>
+      <w:bookmarkEnd w:id="0"/>
     </w:p>
     <w:sectPr>
       <w:pgSz w:w="11906" w:h="16838"/>

</xml_diff>

<commit_message>
User Administrator Account added and working
</commit_message>
<xml_diff>
--- a/documentation/Missing Features (27.06.2019).docx
+++ b/documentation/Missing Features (27.06.2019).docx
@@ -2,36 +2,6 @@
 <file path=word/document.xml><?xml version="1.0" encoding="utf-8"?>
 <w:document xmlns:wpc="http://schemas.microsoft.com/office/word/2010/wordprocessingCanvas" xmlns:mc="http://schemas.openxmlformats.org/markup-compatibility/2006" xmlns:o="urn:schemas-microsoft-com:office:office" xmlns:r="http://schemas.openxmlformats.org/officeDocument/2006/relationships" xmlns:m="http://schemas.openxmlformats.org/officeDocument/2006/math" xmlns:v="urn:schemas-microsoft-com:vml" xmlns:wp14="http://schemas.microsoft.com/office/word/2010/wordprocessingDrawing" xmlns:wp="http://schemas.openxmlformats.org/drawingml/2006/wordprocessingDrawing" xmlns:w10="urn:schemas-microsoft-com:office:word" xmlns:w="http://schemas.openxmlformats.org/wordprocessingml/2006/main" xmlns:w14="http://schemas.microsoft.com/office/word/2010/wordml" xmlns:w15="http://schemas.microsoft.com/office/word/2012/wordml" xmlns:wpg="http://schemas.microsoft.com/office/word/2010/wordprocessingGroup" xmlns:wpi="http://schemas.microsoft.com/office/word/2010/wordprocessingInk" xmlns:wne="http://schemas.microsoft.com/office/word/2006/wordml" xmlns:wps="http://schemas.microsoft.com/office/word/2010/wordprocessingShape" mc:Ignorable="w14 w15 wp14">
   <w:body>
-    <w:p>
-      <w:pPr>
-        <w:pStyle w:val="ListBullet"/>
-      </w:pPr>
-      <w:bookmarkStart w:id="0" w:name="_GoBack"/>
-      <w:bookmarkEnd w:id="0"/>
-      <w:r>
-        <w:t>User Administrator Account</w:t>
-      </w:r>
-    </w:p>
-    <w:p>
-      <w:pPr>
-        <w:pStyle w:val="ListBullet"/>
-        <w:numPr>
-          <w:ilvl w:val="0"/>
-          <w:numId w:val="0"/>
-        </w:numPr>
-        <w:ind w:left="360"/>
-      </w:pPr>
-    </w:p>
-    <w:p>
-      <w:pPr>
-        <w:pStyle w:val="ListBullet"/>
-        <w:numPr>
-          <w:ilvl w:val="0"/>
-          <w:numId w:val="0"/>
-        </w:numPr>
-        <w:ind w:left="360"/>
-      </w:pPr>
-    </w:p>
     <w:p>
       <w:pPr>
         <w:pStyle w:val="ListBullet"/>
@@ -40,6 +10,8 @@
           <w:u w:val="single"/>
         </w:rPr>
       </w:pPr>
+      <w:bookmarkStart w:id="0" w:name="_GoBack"/>
+      <w:bookmarkEnd w:id="0"/>
       <w:r>
         <w:t>Search Function (All Users)</w:t>
       </w:r>

</xml_diff>